<commit_message>
service package doc and images added
</commit_message>
<xml_diff>
--- a/client/documentation-files/service-packages.docx
+++ b/client/documentation-files/service-packages.docx
@@ -4,7 +4,21 @@
   <w:body>
     <w:p>
       <w:r>
-        <w:t>Package #1</w:t>
+        <w:t>&lt;im</w:t>
+      </w:r>
+      <w:r>
+        <w:t>age</w:t>
+      </w:r>
+      <w:r>
+        <w:t>&gt;</w:t>
+      </w:r>
+      <w:r>
+        <w:t>foundation.svg</w:t>
+      </w:r>
+    </w:p>
+    <w:p>
+      <w:r>
+        <w:t>Alt: image of a castle wall</w:t>
       </w:r>
     </w:p>
     <w:p>
@@ -72,7 +86,21 @@
     </w:p>
     <w:p>
       <w:r>
-        <w:t>Package #2</w:t>
+        <w:t>&lt;im</w:t>
+      </w:r>
+      <w:r>
+        <w:t>age</w:t>
+      </w:r>
+      <w:r>
+        <w:t>&gt;</w:t>
+      </w:r>
+      <w:r>
+        <w:t>engineer.svg</w:t>
+      </w:r>
+    </w:p>
+    <w:p>
+      <w:r>
+        <w:t>Alt: nicely dressed man with a hard hat pointing at the ground</w:t>
       </w:r>
     </w:p>
     <w:p>
@@ -92,13 +120,7 @@
     </w:p>
     <w:p>
       <w:r>
-        <w:t>$</w:t>
-      </w:r>
-      <w:r>
-        <w:t>79</w:t>
-      </w:r>
-      <w:r>
-        <w:t>.95 per month</w:t>
+        <w:t>$79.95 per month</w:t>
       </w:r>
     </w:p>
     <w:p>
@@ -108,10 +130,7 @@
     </w:p>
     <w:p>
       <w:r>
-        <w:t xml:space="preserve">Includes </w:t>
-      </w:r>
-      <w:r>
-        <w:t>the following courses:</w:t>
+        <w:t>Includes the following courses:</w:t>
       </w:r>
     </w:p>
     <w:p>
@@ -143,7 +162,27 @@
     <w:p/>
     <w:p>
       <w:r>
-        <w:t>Package#3</w:t>
+        <w:t>&lt;im</w:t>
+      </w:r>
+      <w:r>
+        <w:t>a</w:t>
+      </w:r>
+      <w:r>
+        <w:t>g</w:t>
+      </w:r>
+      <w:r>
+        <w:t>e</w:t>
+      </w:r>
+      <w:r>
+        <w:t>&gt;</w:t>
+      </w:r>
+      <w:r>
+        <w:t>professional.svg</w:t>
+      </w:r>
+    </w:p>
+    <w:p>
+      <w:r>
+        <w:t>Alt: Faceless man in a suit</w:t>
       </w:r>
     </w:p>
     <w:p>
@@ -163,13 +202,7 @@
     </w:p>
     <w:p>
       <w:r>
-        <w:t>$</w:t>
-      </w:r>
-      <w:r>
-        <w:t>8</w:t>
-      </w:r>
-      <w:r>
-        <w:t>9.95 per month</w:t>
+        <w:t>$89.95 per month</w:t>
       </w:r>
     </w:p>
     <w:p>
@@ -200,6 +233,7 @@
     </w:p>
     <w:p>
       <w:r>
+        <w:lastRenderedPageBreak/>
         <w:t>Introduction to Linux</w:t>
       </w:r>
     </w:p>

</xml_diff>